<commit_message>
Literature list and Demo modified
</commit_message>
<xml_diff>
--- a/отчет.docx
+++ b/отчет.docx
@@ -412,7 +412,7 @@
                 <w:szCs w:val="24"/>
                 <w:lang w:eastAsia="x-none"/>
               </w:rPr>
-              <w:t>Студент гр. ____</w:t>
+              <w:t>Студент гр. МКБ231</w:t>
             </w:r>
           </w:p>
           <w:p>
@@ -1157,7 +1157,7 @@
               <w:szCs w:val="24"/>
               <w:lang w:val="en-US"/>
             </w:rPr>
-            <w:t>Описание блочного шифра Кузнечик………………………………………….………4</w:t>
+            <w:t>Описание блочного шифра Кузнечик………………………………………….………5</w:t>
           </w:r>
         </w:p>
         <w:p>
@@ -1695,13 +1695,7 @@
             <w:rPr>
               <w:vanish w:val="false"/>
             </w:rPr>
-            <w:t>2</w:t>
-          </w:r>
-          <w:r>
-            <w:rPr>
-              <w:vanish w:val="false"/>
-            </w:rPr>
-            <w:t>1</w:t>
+            <w:t>21</w:t>
           </w:r>
           <w:r>
             <w:rPr>
@@ -2529,7 +2523,7 @@
       </w:pPr>
       <w:r>
         <w:rPr>
-          <w:rStyle w:val="StrongEmphasis"/>
+          <w:rStyle w:val="Strong"/>
           <w:rFonts w:cs="Times New Roman" w:ascii="Times New Roman" w:hAnsi="Times New Roman"/>
           <w:b/>
           <w:i w:val="false"/>
@@ -2632,7 +2626,7 @@
       </w:r>
       <w:r>
         <w:rPr>
-          <w:rStyle w:val="StrongEmphasis"/>
+          <w:rStyle w:val="Strong"/>
           <w:rFonts w:cs="Times New Roman" w:ascii="Times New Roman" w:hAnsi="Times New Roman"/>
           <w:b/>
           <w:i w:val="false"/>
@@ -2692,7 +2686,7 @@
       </w:r>
       <w:r>
         <w:rPr>
-          <w:rStyle w:val="StrongEmphasis"/>
+          <w:rStyle w:val="Strong"/>
           <w:rFonts w:cs="Times New Roman" w:ascii="Times New Roman" w:hAnsi="Times New Roman"/>
           <w:b/>
           <w:i w:val="false"/>
@@ -3046,6 +3040,214 @@
           <w:szCs w:val="24"/>
         </w:rPr>
         <w:t>3. Описание программной реализации</w:t>
+      </w:r>
+    </w:p>
+    <w:p>
+      <w:pPr>
+        <w:pStyle w:val="TextBody"/>
+        <w:rPr/>
+      </w:pPr>
+      <w:r>
+        <w:rPr>
+          <w:rFonts w:eastAsia="" w:cs="Times New Roman" w:ascii="Times New Roman" w:hAnsi="Times New Roman" w:eastAsiaTheme="majorEastAsia"/>
+          <w:b w:val="false"/>
+          <w:bCs w:val="false"/>
+          <w:i w:val="false"/>
+          <w:caps w:val="false"/>
+          <w:smallCaps w:val="false"/>
+          <w:spacing w:val="0"/>
+          <w:sz w:val="24"/>
+          <w:szCs w:val="24"/>
+        </w:rPr>
+        <w:t>Все файлы данной практической работы я опубликовал в своем гитхаб репозитории</w:t>
+      </w:r>
+      <w:r>
+        <w:rPr>
+          <w:rFonts w:eastAsia="" w:cs="Times New Roman" w:ascii="Times New Roman" w:hAnsi="Times New Roman" w:eastAsiaTheme="majorEastAsia"/>
+          <w:b/>
+          <w:bCs/>
+          <w:i w:val="false"/>
+          <w:caps w:val="false"/>
+          <w:smallCaps w:val="false"/>
+          <w:spacing w:val="0"/>
+          <w:sz w:val="24"/>
+          <w:szCs w:val="24"/>
+        </w:rPr>
+        <w:t xml:space="preserve"> </w:t>
+      </w:r>
+      <w:hyperlink r:id="rId2">
+        <w:r>
+          <w:rPr>
+            <w:rStyle w:val="InternetLink"/>
+            <w:rFonts w:eastAsia="" w:cs="Times New Roman" w:ascii="Times New Roman" w:hAnsi="Times New Roman" w:eastAsiaTheme="majorEastAsia"/>
+            <w:b w:val="false"/>
+            <w:bCs w:val="false"/>
+            <w:i w:val="false"/>
+            <w:caps w:val="false"/>
+            <w:smallCaps w:val="false"/>
+            <w:spacing w:val="0"/>
+            <w:sz w:val="24"/>
+            <w:szCs w:val="24"/>
+          </w:rPr>
+          <w:t>https://github.com/Djoongaar/cricket</w:t>
+        </w:r>
+      </w:hyperlink>
+      <w:r>
+        <w:rPr>
+          <w:rFonts w:eastAsia="" w:cs="Times New Roman" w:ascii="Times New Roman" w:hAnsi="Times New Roman" w:eastAsiaTheme="majorEastAsia"/>
+          <w:b w:val="false"/>
+          <w:bCs w:val="false"/>
+          <w:i w:val="false"/>
+          <w:caps w:val="false"/>
+          <w:smallCaps w:val="false"/>
+          <w:spacing w:val="0"/>
+          <w:sz w:val="24"/>
+          <w:szCs w:val="24"/>
+        </w:rPr>
+        <w:t xml:space="preserve"> </w:t>
+      </w:r>
+    </w:p>
+    <w:p>
+      <w:pPr>
+        <w:pStyle w:val="TextBody"/>
+        <w:rPr/>
+      </w:pPr>
+      <w:r>
+        <w:rPr>
+          <w:rFonts w:eastAsia="" w:cs="Times New Roman" w:ascii="Times New Roman" w:hAnsi="Times New Roman" w:eastAsiaTheme="majorEastAsia"/>
+          <w:b w:val="false"/>
+          <w:bCs w:val="false"/>
+          <w:i w:val="false"/>
+          <w:caps w:val="false"/>
+          <w:smallCaps w:val="false"/>
+          <w:spacing w:val="0"/>
+          <w:sz w:val="24"/>
+          <w:szCs w:val="24"/>
+        </w:rPr>
+        <w:t xml:space="preserve">Программная реализация целиком находится в файле </w:t>
+      </w:r>
+      <w:hyperlink r:id="rId3">
+        <w:r>
+          <w:rPr>
+            <w:rStyle w:val="InternetLink"/>
+            <w:rFonts w:eastAsia="" w:cs="Times New Roman" w:ascii="Times New Roman" w:hAnsi="Times New Roman" w:eastAsiaTheme="majorEastAsia"/>
+            <w:b w:val="false"/>
+            <w:bCs w:val="false"/>
+            <w:i w:val="false"/>
+            <w:caps w:val="false"/>
+            <w:smallCaps w:val="false"/>
+            <w:spacing w:val="0"/>
+            <w:sz w:val="24"/>
+            <w:szCs w:val="24"/>
+          </w:rPr>
+          <w:t>https://github.com/Djoongaar/cricket/blob/master/cricket.py</w:t>
+        </w:r>
+      </w:hyperlink>
+      <w:r>
+        <w:rPr>
+          <w:rFonts w:eastAsia="" w:cs="Times New Roman" w:ascii="Times New Roman" w:hAnsi="Times New Roman" w:eastAsiaTheme="majorEastAsia"/>
+          <w:b w:val="false"/>
+          <w:bCs w:val="false"/>
+          <w:i w:val="false"/>
+          <w:caps w:val="false"/>
+          <w:smallCaps w:val="false"/>
+          <w:spacing w:val="0"/>
+          <w:sz w:val="24"/>
+          <w:szCs w:val="24"/>
+        </w:rPr>
+        <w:t xml:space="preserve"> </w:t>
+      </w:r>
+    </w:p>
+    <w:p>
+      <w:pPr>
+        <w:pStyle w:val="TextBody"/>
+        <w:widowControl/>
+        <w:spacing w:lineRule="auto" w:line="360" w:before="0" w:after="0"/>
+        <w:ind w:left="0" w:right="0" w:hanging="0"/>
+        <w:jc w:val="left"/>
+        <w:rPr/>
+      </w:pPr>
+      <w:r>
+        <w:rPr>
+          <w:rFonts w:eastAsia="" w:cs="Times New Roman" w:ascii="Times New Roman" w:hAnsi="Times New Roman" w:eastAsiaTheme="majorEastAsia"/>
+          <w:b w:val="false"/>
+          <w:bCs/>
+          <w:i w:val="false"/>
+          <w:caps w:val="false"/>
+          <w:smallCaps w:val="false"/>
+          <w:spacing w:val="0"/>
+          <w:sz w:val="24"/>
+          <w:szCs w:val="24"/>
+        </w:rPr>
+        <w:t>Максимально подробные комментарии к коду я постарался оставить в самих блоках кода, а здесь лишь описание основных методов класса.</w:t>
+      </w:r>
+    </w:p>
+    <w:p>
+      <w:pPr>
+        <w:pStyle w:val="TextBody"/>
+        <w:rPr/>
+      </w:pPr>
+      <w:r>
+        <w:rPr>
+          <w:rFonts w:eastAsia="" w:cs="Times New Roman" w:ascii="Times New Roman" w:hAnsi="Times New Roman" w:eastAsiaTheme="majorEastAsia"/>
+          <w:b w:val="false"/>
+          <w:bCs w:val="false"/>
+          <w:i w:val="false"/>
+          <w:caps w:val="false"/>
+          <w:smallCaps w:val="false"/>
+          <w:spacing w:val="0"/>
+          <w:sz w:val="24"/>
+          <w:szCs w:val="24"/>
+        </w:rPr>
+        <w:t xml:space="preserve">Демонстрационный юпитер ноутбук (пдф файл этого ноутбука приложен к данному отчету) </w:t>
+      </w:r>
+      <w:hyperlink r:id="rId4">
+        <w:r>
+          <w:rPr>
+            <w:rStyle w:val="InternetLink"/>
+            <w:rFonts w:eastAsia="" w:cs="Times New Roman" w:ascii="Times New Roman" w:hAnsi="Times New Roman" w:eastAsiaTheme="majorEastAsia"/>
+            <w:b w:val="false"/>
+            <w:bCs w:val="false"/>
+            <w:i w:val="false"/>
+            <w:caps w:val="false"/>
+            <w:smallCaps w:val="false"/>
+            <w:spacing w:val="0"/>
+            <w:sz w:val="24"/>
+            <w:szCs w:val="24"/>
+          </w:rPr>
+          <w:t>https://github.com/Djoongaar/cricket/blob/master/demo.ipynb</w:t>
+        </w:r>
+      </w:hyperlink>
+    </w:p>
+    <w:p>
+      <w:pPr>
+        <w:pStyle w:val="TextBody"/>
+        <w:rPr>
+          <w:rFonts w:ascii="Times New Roman" w:hAnsi="Times New Roman" w:eastAsia="" w:cs="Times New Roman" w:eastAsiaTheme="majorEastAsia"/>
+          <w:b w:val="false"/>
+          <w:b w:val="false"/>
+          <w:bCs w:val="false"/>
+          <w:i w:val="false"/>
+          <w:i w:val="false"/>
+          <w:caps w:val="false"/>
+          <w:smallCaps w:val="false"/>
+          <w:spacing w:val="0"/>
+          <w:sz w:val="24"/>
+          <w:szCs w:val="24"/>
+        </w:rPr>
+      </w:pPr>
+      <w:r>
+        <w:rPr>
+          <w:rFonts w:eastAsia="" w:cs="Times New Roman" w:eastAsiaTheme="majorEastAsia" w:ascii="Times New Roman" w:hAnsi="Times New Roman"/>
+          <w:b w:val="false"/>
+          <w:bCs w:val="false"/>
+          <w:i w:val="false"/>
+          <w:caps w:val="false"/>
+          <w:smallCaps w:val="false"/>
+          <w:spacing w:val="0"/>
+          <w:sz w:val="24"/>
+          <w:szCs w:val="24"/>
+        </w:rPr>
       </w:r>
     </w:p>
     <w:p>
@@ -3183,7 +3385,7 @@
           <w:sz w:val="24"/>
           <w:szCs w:val="24"/>
         </w:rPr>
-        <w:t xml:space="preserve"> в данном репозитории.</w:t>
+        <w:t xml:space="preserve"> в данном репозитории. </w:t>
       </w:r>
     </w:p>
     <w:p>
@@ -3749,7 +3951,7 @@
       </w:r>
       <w:r>
         <w:rPr>
-          <w:rStyle w:val="StrongEmphasis"/>
+          <w:rStyle w:val="Strong"/>
           <w:rFonts w:ascii="system-ui;apple-system;blinkmacsystemfont;Segoe UI;helvetica;arial;sans-serif;Apple Color Emoji;Segoe UI Emoji;Segoe UI Symbol" w:hAnsi="system-ui;apple-system;blinkmacsystemfont;Segoe UI;helvetica;arial;sans-serif;Apple Color Emoji;Segoe UI Emoji;Segoe UI Symbol"/>
           <w:b/>
           <w:i w:val="false"/>
@@ -3833,7 +4035,7 @@
       </w:r>
       <w:r>
         <w:rPr>
-          <w:rStyle w:val="StrongEmphasis"/>
+          <w:rStyle w:val="Strong"/>
           <w:rFonts w:ascii="system-ui;apple-system;blinkmacsystemfont;Segoe UI;helvetica;arial;sans-serif;Apple Color Emoji;Segoe UI Emoji;Segoe UI Symbol" w:hAnsi="system-ui;apple-system;blinkmacsystemfont;Segoe UI;helvetica;arial;sans-serif;Apple Color Emoji;Segoe UI Emoji;Segoe UI Symbol"/>
           <w:b/>
           <w:i w:val="false"/>
@@ -3903,7 +4105,7 @@
       </w:r>
       <w:r>
         <w:rPr>
-          <w:rStyle w:val="StrongEmphasis"/>
+          <w:rStyle w:val="Strong"/>
           <w:rFonts w:ascii="system-ui;apple-system;blinkmacsystemfont;Segoe UI;helvetica;arial;sans-serif;Apple Color Emoji;Segoe UI Emoji;Segoe UI Symbol" w:hAnsi="system-ui;apple-system;blinkmacsystemfont;Segoe UI;helvetica;arial;sans-serif;Apple Color Emoji;Segoe UI Emoji;Segoe UI Symbol"/>
           <w:b/>
           <w:i w:val="false"/>
@@ -9929,244 +10131,37 @@
         <w:jc w:val="both"/>
         <w:rPr>
           <w:rFonts w:ascii="Times New Roman" w:hAnsi="Times New Roman" w:eastAsia="" w:cs="Times New Roman" w:eastAsiaTheme="majorEastAsia"/>
-          <w:b w:val="false"/>
-          <w:b w:val="false"/>
-          <w:bCs w:val="false"/>
-          <w:i w:val="false"/>
-          <w:i w:val="false"/>
-          <w:iCs w:val="false"/>
-          <w:caps w:val="false"/>
-          <w:smallCaps w:val="false"/>
-          <w:spacing w:val="0"/>
-          <w:sz w:val="24"/>
-          <w:szCs w:val="24"/>
-          <w:highlight w:val="none"/>
-          <w:shd w:fill="auto" w:val="clear"/>
-        </w:rPr>
-      </w:pPr>
-      <w:r>
-        <w:rPr>
-          <w:rFonts w:eastAsia="" w:cs="Times New Roman" w:eastAsiaTheme="majorEastAsia" w:ascii="Times New Roman" w:hAnsi="Times New Roman"/>
-          <w:b w:val="false"/>
-          <w:bCs w:val="false"/>
-          <w:i w:val="false"/>
-          <w:iCs w:val="false"/>
-          <w:caps w:val="false"/>
-          <w:smallCaps w:val="false"/>
-          <w:spacing w:val="0"/>
-          <w:sz w:val="24"/>
-          <w:szCs w:val="24"/>
-          <w:shd w:fill="auto" w:val="clear"/>
-        </w:rPr>
-      </w:r>
-    </w:p>
-    <w:p>
-      <w:pPr>
-        <w:pStyle w:val="Contents1"/>
-        <w:tabs>
-          <w:tab w:val="clear" w:pos="709"/>
-          <w:tab w:val="right" w:pos="9345" w:leader="dot"/>
-        </w:tabs>
-        <w:spacing w:lineRule="auto" w:line="360" w:before="0" w:after="0"/>
-        <w:ind w:firstLine="709"/>
-        <w:jc w:val="both"/>
-        <w:rPr/>
-      </w:pPr>
-      <w:r>
-        <w:rPr>
-          <w:rFonts w:eastAsia="" w:cs="Times New Roman" w:eastAsiaTheme="majorEastAsia"/>
+          <w:b/>
           <w:b/>
           <w:bCs/>
           <w:i w:val="false"/>
-          <w:iCs w:val="false"/>
-          <w:caps w:val="false"/>
-          <w:smallCaps w:val="false"/>
-          <w:vanish w:val="false"/>
-          <w:color w:val="000000"/>
-          <w:spacing w:val="0"/>
-          <w:kern w:val="0"/>
-          <w:sz w:val="24"/>
-          <w:szCs w:val="24"/>
-          <w:shd w:fill="auto" w:val="clear"/>
-          <w:lang w:val="ru-RU" w:eastAsia="en-US" w:bidi="ar-SA"/>
-        </w:rPr>
-        <w:t xml:space="preserve">5 </w:t>
-      </w:r>
-      <w:r>
-        <w:fldChar w:fldCharType="begin"/>
-      </w:r>
-      <w:r>
-        <w:rPr>
-          <w:smallCaps w:val="false"/>
-          <w:caps w:val="false"/>
-          <w:sz w:val="24"/>
-          <w:spacing w:val="0"/>
-          <w:i w:val="false"/>
+          <w:i w:val="false"/>
+          <w:iCs w:val="false"/>
+          <w:caps w:val="false"/>
+          <w:smallCaps w:val="false"/>
+          <w:spacing w:val="0"/>
+          <w:sz w:val="24"/>
+          <w:szCs w:val="24"/>
+          <w:highlight w:val="none"/>
+          <w:shd w:fill="auto" w:val="clear"/>
+        </w:rPr>
+      </w:pPr>
+      <w:r>
+        <w:rPr>
+          <w:rFonts w:eastAsia="" w:cs="Times New Roman" w:ascii="Times New Roman" w:hAnsi="Times New Roman" w:eastAsiaTheme="majorEastAsia"/>
           <w:b/>
-          <w:kern w:val="0"/>
-          <w:shd w:fill="auto" w:val="clear"/>
-          <w:szCs w:val="24"/>
-          <w:iCs w:val="false"/>
           <w:bCs/>
-          <w:vanish w:val="false"/>
-          <w:rFonts w:eastAsia="" w:cs="Times New Roman"/>
-          <w:color w:val="000000"/>
-          <w:lang w:val="ru-RU" w:eastAsia="en-US" w:bidi="ar-SA"/>
-        </w:rPr>
-      </w:r>
-      <w:hyperlink w:anchor="_Toc155608320">
-        <w:r>
-          <w:rPr>
-            <w:rFonts w:eastAsia="" w:cs="Times New Roman" w:eastAsiaTheme="majorEastAsia"/>
-            <w:b/>
-            <w:bCs/>
-            <w:i w:val="false"/>
-            <w:iCs w:val="false"/>
-            <w:caps w:val="false"/>
-            <w:smallCaps w:val="false"/>
-            <w:vanish w:val="false"/>
-            <w:color w:val="000000"/>
-            <w:spacing w:val="0"/>
-            <w:kern w:val="0"/>
-            <w:sz w:val="24"/>
-            <w:szCs w:val="24"/>
-            <w:shd w:fill="auto" w:val="clear"/>
-            <w:lang w:val="ru-RU" w:eastAsia="en-US" w:bidi="ar-SA"/>
-          </w:rPr>
-        </w:r>
-        <w:r>
-          <w:rPr>
-            <w:smallCaps w:val="false"/>
-            <w:caps w:val="false"/>
-            <w:sz w:val="24"/>
-            <w:spacing w:val="0"/>
-            <w:i w:val="false"/>
-            <w:b/>
-            <w:kern w:val="0"/>
-            <w:shd w:fill="auto" w:val="clear"/>
-            <w:szCs w:val="24"/>
-            <w:iCs w:val="false"/>
-            <w:bCs/>
-            <w:vanish w:val="false"/>
-            <w:rFonts w:eastAsia="" w:cs="Times New Roman"/>
-            <w:color w:val="000000"/>
-            <w:lang w:val="ru-RU" w:eastAsia="en-US" w:bidi="ar-SA"/>
-          </w:rPr>
-          <w:fldChar w:fldCharType="separate"/>
-        </w:r>
-        <w:r>
-          <w:rPr>
-            <w:rFonts w:eastAsia="" w:cs="Times New Roman" w:eastAsiaTheme="majorEastAsia"/>
-            <w:b/>
-            <w:bCs/>
-            <w:i w:val="false"/>
-            <w:iCs w:val="false"/>
-            <w:caps w:val="false"/>
-            <w:smallCaps w:val="false"/>
-            <w:vanish w:val="false"/>
-            <w:color w:val="000000"/>
-            <w:spacing w:val="0"/>
-            <w:kern w:val="0"/>
-            <w:sz w:val="24"/>
-            <w:szCs w:val="24"/>
-            <w:shd w:fill="auto" w:val="clear"/>
-            <w:lang w:val="ru-RU" w:eastAsia="en-US" w:bidi="ar-SA"/>
-          </w:rPr>
-        </w:r>
-        <w:r>
-          <w:rPr>
-            <w:rFonts w:eastAsia="" w:cs="Times New Roman" w:eastAsiaTheme="majorEastAsia"/>
-            <w:b/>
-            <w:bCs/>
-            <w:i w:val="false"/>
-            <w:iCs w:val="false"/>
-            <w:caps w:val="false"/>
-            <w:smallCaps w:val="false"/>
-            <w:vanish w:val="false"/>
-            <w:color w:val="000000"/>
-            <w:spacing w:val="0"/>
-            <w:kern w:val="0"/>
-            <w:sz w:val="24"/>
-            <w:szCs w:val="24"/>
-            <w:shd w:fill="auto" w:val="clear"/>
-            <w:lang w:val="ru-RU" w:eastAsia="en-US" w:bidi="ar-SA"/>
-          </w:rPr>
-        </w:r>
-        <w:r>
-          <w:rPr>
-            <w:smallCaps w:val="false"/>
-            <w:caps w:val="false"/>
-            <w:sz w:val="24"/>
-            <w:spacing w:val="0"/>
-            <w:i w:val="false"/>
-            <w:b/>
-            <w:kern w:val="0"/>
-            <w:shd w:fill="auto" w:val="clear"/>
-            <w:szCs w:val="24"/>
-            <w:iCs w:val="false"/>
-            <w:bCs/>
-            <w:vanish w:val="false"/>
-            <w:rFonts w:eastAsia="" w:cs="Times New Roman"/>
-            <w:color w:val="000000"/>
-            <w:lang w:val="ru-RU" w:eastAsia="en-US" w:bidi="ar-SA"/>
-          </w:rPr>
-          <w:fldChar w:fldCharType="end"/>
-        </w:r>
-        <w:r>
-          <w:rPr>
-            <w:webHidden/>
-          </w:rPr>
-          <w:fldChar w:fldCharType="begin"/>
-        </w:r>
-        <w:r>
-          <w:rPr>
-            <w:webHidden/>
-          </w:rPr>
-          <w:instrText xml:space="preserve">PAGEREF _Toc155608320 \h</w:instrText>
-        </w:r>
-        <w:r>
-          <w:rPr>
-            <w:webHidden/>
-          </w:rPr>
-          <w:fldChar w:fldCharType="separate"/>
-        </w:r>
-        <w:r>
-          <w:rPr>
-            <w:vanish/>
-          </w:rPr>
-          <w:fldChar w:fldCharType="begin"/>
-        </w:r>
-        <w:r>
-          <w:rPr>
-            <w:webHidden/>
-          </w:rPr>
-          <w:fldChar w:fldCharType="end"/>
-        </w:r>
-        <w:r>
-          <w:rPr>
-            <w:vanish/>
-          </w:rPr>
-          <w:instrText xml:space="preserve"> PAGEREF _Toc155608320 \h </w:instrText>
-        </w:r>
-        <w:r>
-          <w:rPr>
-            <w:vanish/>
-          </w:rPr>
-          <w:fldChar w:fldCharType="separate"/>
-        </w:r>
-        <w:r>
-          <w:rPr>
-            <w:vanish/>
-          </w:rPr>
-          <w:t>Error: Reference source not found</w:t>
-        </w:r>
-        <w:r>
-          <w:rPr>
-            <w:vanish/>
-          </w:rPr>
-          <w:fldChar w:fldCharType="end"/>
-        </w:r>
-      </w:hyperlink>
+          <w:i w:val="false"/>
+          <w:iCs w:val="false"/>
+          <w:caps w:val="false"/>
+          <w:smallCaps w:val="false"/>
+          <w:spacing w:val="0"/>
+          <w:sz w:val="24"/>
+          <w:szCs w:val="24"/>
+          <w:shd w:fill="auto" w:val="clear"/>
+        </w:rPr>
+        <w:t>5. Выводы</w:t>
+      </w:r>
     </w:p>
     <w:p>
       <w:pPr>
@@ -10202,7 +10197,7 @@
           <w:shd w:fill="auto" w:val="clear"/>
           <w:lang w:val="ru-RU" w:eastAsia="en-US" w:bidi="ar-SA"/>
         </w:rPr>
-        <w:t>Получил навыки реализации алгоритмов шифрования и их режимов работы</w:t>
+        <w:t>Глубоко изучил алгорит симметричного шифрования «Кузнечик» и получил навыки его реализации и реализации его режимов работы.</w:t>
       </w:r>
     </w:p>
     <w:p>
@@ -10326,7 +10321,7 @@
       <w:pPr>
         <w:pStyle w:val="Normal"/>
         <w:spacing w:lineRule="auto" w:line="360" w:before="0" w:after="0"/>
-        <w:ind w:firstLine="709"/>
+        <w:ind w:hanging="0"/>
         <w:jc w:val="both"/>
         <w:rPr>
           <w:rFonts w:ascii="Times New Roman" w:hAnsi="Times New Roman" w:eastAsia="" w:cs="Times New Roman" w:eastAsiaTheme="majorEastAsia"/>
@@ -10359,672 +10354,6 @@
           <w:szCs w:val="24"/>
           <w:shd w:fill="auto" w:val="clear"/>
         </w:rPr>
-      </w:r>
-    </w:p>
-    <w:p>
-      <w:pPr>
-        <w:pStyle w:val="Normal"/>
-        <w:spacing w:lineRule="auto" w:line="360" w:before="0" w:after="0"/>
-        <w:ind w:firstLine="709"/>
-        <w:jc w:val="both"/>
-        <w:rPr>
-          <w:rFonts w:ascii="Times New Roman" w:hAnsi="Times New Roman" w:eastAsia="" w:cs="Times New Roman" w:eastAsiaTheme="majorEastAsia"/>
-          <w:b w:val="false"/>
-          <w:b w:val="false"/>
-          <w:bCs w:val="false"/>
-          <w:i w:val="false"/>
-          <w:i w:val="false"/>
-          <w:iCs w:val="false"/>
-          <w:caps w:val="false"/>
-          <w:smallCaps w:val="false"/>
-          <w:spacing w:val="0"/>
-          <w:sz w:val="24"/>
-          <w:szCs w:val="24"/>
-          <w:highlight w:val="none"/>
-          <w:shd w:fill="auto" w:val="clear"/>
-        </w:rPr>
-      </w:pPr>
-      <w:r>
-        <w:rPr>
-          <w:rFonts w:eastAsia="" w:cs="Times New Roman" w:eastAsiaTheme="majorEastAsia" w:ascii="Times New Roman" w:hAnsi="Times New Roman"/>
-          <w:b w:val="false"/>
-          <w:bCs w:val="false"/>
-          <w:i w:val="false"/>
-          <w:iCs w:val="false"/>
-          <w:caps w:val="false"/>
-          <w:smallCaps w:val="false"/>
-          <w:spacing w:val="0"/>
-          <w:sz w:val="24"/>
-          <w:szCs w:val="24"/>
-          <w:shd w:fill="auto" w:val="clear"/>
-        </w:rPr>
-      </w:r>
-    </w:p>
-    <w:p>
-      <w:pPr>
-        <w:pStyle w:val="Normal"/>
-        <w:spacing w:lineRule="auto" w:line="360" w:before="0" w:after="0"/>
-        <w:ind w:firstLine="709"/>
-        <w:jc w:val="both"/>
-        <w:rPr>
-          <w:rFonts w:ascii="Times New Roman" w:hAnsi="Times New Roman" w:eastAsia="" w:cs="Times New Roman" w:eastAsiaTheme="majorEastAsia"/>
-          <w:b w:val="false"/>
-          <w:b w:val="false"/>
-          <w:bCs w:val="false"/>
-          <w:i w:val="false"/>
-          <w:i w:val="false"/>
-          <w:iCs w:val="false"/>
-          <w:caps w:val="false"/>
-          <w:smallCaps w:val="false"/>
-          <w:spacing w:val="0"/>
-          <w:sz w:val="24"/>
-          <w:szCs w:val="24"/>
-          <w:highlight w:val="none"/>
-          <w:shd w:fill="auto" w:val="clear"/>
-        </w:rPr>
-      </w:pPr>
-      <w:r>
-        <w:rPr>
-          <w:rFonts w:eastAsia="" w:cs="Times New Roman" w:eastAsiaTheme="majorEastAsia" w:ascii="Times New Roman" w:hAnsi="Times New Roman"/>
-          <w:b w:val="false"/>
-          <w:bCs w:val="false"/>
-          <w:i w:val="false"/>
-          <w:iCs w:val="false"/>
-          <w:caps w:val="false"/>
-          <w:smallCaps w:val="false"/>
-          <w:spacing w:val="0"/>
-          <w:sz w:val="24"/>
-          <w:szCs w:val="24"/>
-          <w:shd w:fill="auto" w:val="clear"/>
-        </w:rPr>
-      </w:r>
-    </w:p>
-    <w:p>
-      <w:pPr>
-        <w:pStyle w:val="Normal"/>
-        <w:spacing w:lineRule="auto" w:line="360" w:before="0" w:after="0"/>
-        <w:ind w:firstLine="709"/>
-        <w:jc w:val="both"/>
-        <w:rPr>
-          <w:rFonts w:ascii="Times New Roman" w:hAnsi="Times New Roman" w:eastAsia="" w:cs="Times New Roman" w:eastAsiaTheme="majorEastAsia"/>
-          <w:b w:val="false"/>
-          <w:b w:val="false"/>
-          <w:bCs w:val="false"/>
-          <w:i w:val="false"/>
-          <w:i w:val="false"/>
-          <w:iCs w:val="false"/>
-          <w:caps w:val="false"/>
-          <w:smallCaps w:val="false"/>
-          <w:spacing w:val="0"/>
-          <w:sz w:val="24"/>
-          <w:szCs w:val="24"/>
-          <w:highlight w:val="none"/>
-          <w:shd w:fill="auto" w:val="clear"/>
-        </w:rPr>
-      </w:pPr>
-      <w:r>
-        <w:rPr>
-          <w:rFonts w:eastAsia="" w:cs="Times New Roman" w:eastAsiaTheme="majorEastAsia" w:ascii="Times New Roman" w:hAnsi="Times New Roman"/>
-          <w:b w:val="false"/>
-          <w:bCs w:val="false"/>
-          <w:i w:val="false"/>
-          <w:iCs w:val="false"/>
-          <w:caps w:val="false"/>
-          <w:smallCaps w:val="false"/>
-          <w:spacing w:val="0"/>
-          <w:sz w:val="24"/>
-          <w:szCs w:val="24"/>
-          <w:shd w:fill="auto" w:val="clear"/>
-        </w:rPr>
-      </w:r>
-    </w:p>
-    <w:p>
-      <w:pPr>
-        <w:pStyle w:val="Normal"/>
-        <w:spacing w:lineRule="auto" w:line="360" w:before="0" w:after="0"/>
-        <w:ind w:firstLine="709"/>
-        <w:jc w:val="both"/>
-        <w:rPr>
-          <w:rFonts w:ascii="Times New Roman" w:hAnsi="Times New Roman" w:eastAsia="" w:cs="Times New Roman" w:eastAsiaTheme="majorEastAsia"/>
-          <w:b w:val="false"/>
-          <w:b w:val="false"/>
-          <w:bCs w:val="false"/>
-          <w:i w:val="false"/>
-          <w:i w:val="false"/>
-          <w:iCs w:val="false"/>
-          <w:caps w:val="false"/>
-          <w:smallCaps w:val="false"/>
-          <w:spacing w:val="0"/>
-          <w:sz w:val="24"/>
-          <w:szCs w:val="24"/>
-          <w:highlight w:val="none"/>
-          <w:shd w:fill="auto" w:val="clear"/>
-        </w:rPr>
-      </w:pPr>
-      <w:r>
-        <w:rPr>
-          <w:rFonts w:eastAsia="" w:cs="Times New Roman" w:eastAsiaTheme="majorEastAsia" w:ascii="Times New Roman" w:hAnsi="Times New Roman"/>
-          <w:b w:val="false"/>
-          <w:bCs w:val="false"/>
-          <w:i w:val="false"/>
-          <w:iCs w:val="false"/>
-          <w:caps w:val="false"/>
-          <w:smallCaps w:val="false"/>
-          <w:spacing w:val="0"/>
-          <w:sz w:val="24"/>
-          <w:szCs w:val="24"/>
-          <w:shd w:fill="auto" w:val="clear"/>
-        </w:rPr>
-      </w:r>
-    </w:p>
-    <w:p>
-      <w:pPr>
-        <w:pStyle w:val="Normal"/>
-        <w:spacing w:lineRule="auto" w:line="360" w:before="0" w:after="0"/>
-        <w:ind w:firstLine="709"/>
-        <w:jc w:val="both"/>
-        <w:rPr>
-          <w:rFonts w:ascii="Times New Roman" w:hAnsi="Times New Roman" w:eastAsia="" w:cs="Times New Roman" w:eastAsiaTheme="majorEastAsia"/>
-          <w:b w:val="false"/>
-          <w:b w:val="false"/>
-          <w:bCs w:val="false"/>
-          <w:i w:val="false"/>
-          <w:i w:val="false"/>
-          <w:iCs w:val="false"/>
-          <w:caps w:val="false"/>
-          <w:smallCaps w:val="false"/>
-          <w:spacing w:val="0"/>
-          <w:sz w:val="24"/>
-          <w:szCs w:val="24"/>
-          <w:highlight w:val="none"/>
-          <w:shd w:fill="auto" w:val="clear"/>
-        </w:rPr>
-      </w:pPr>
-      <w:r>
-        <w:rPr>
-          <w:rFonts w:eastAsia="" w:cs="Times New Roman" w:eastAsiaTheme="majorEastAsia" w:ascii="Times New Roman" w:hAnsi="Times New Roman"/>
-          <w:b w:val="false"/>
-          <w:bCs w:val="false"/>
-          <w:i w:val="false"/>
-          <w:iCs w:val="false"/>
-          <w:caps w:val="false"/>
-          <w:smallCaps w:val="false"/>
-          <w:spacing w:val="0"/>
-          <w:sz w:val="24"/>
-          <w:szCs w:val="24"/>
-          <w:shd w:fill="auto" w:val="clear"/>
-        </w:rPr>
-      </w:r>
-    </w:p>
-    <w:p>
-      <w:pPr>
-        <w:pStyle w:val="Normal"/>
-        <w:spacing w:lineRule="auto" w:line="360" w:before="0" w:after="0"/>
-        <w:ind w:firstLine="709"/>
-        <w:jc w:val="both"/>
-        <w:rPr>
-          <w:rFonts w:ascii="Times New Roman" w:hAnsi="Times New Roman" w:eastAsia="" w:cs="Times New Roman" w:eastAsiaTheme="majorEastAsia"/>
-          <w:b w:val="false"/>
-          <w:b w:val="false"/>
-          <w:bCs w:val="false"/>
-          <w:i w:val="false"/>
-          <w:i w:val="false"/>
-          <w:iCs w:val="false"/>
-          <w:caps w:val="false"/>
-          <w:smallCaps w:val="false"/>
-          <w:spacing w:val="0"/>
-          <w:sz w:val="24"/>
-          <w:szCs w:val="24"/>
-          <w:highlight w:val="none"/>
-          <w:shd w:fill="auto" w:val="clear"/>
-        </w:rPr>
-      </w:pPr>
-      <w:r>
-        <w:rPr>
-          <w:rFonts w:eastAsia="" w:cs="Times New Roman" w:eastAsiaTheme="majorEastAsia" w:ascii="Times New Roman" w:hAnsi="Times New Roman"/>
-          <w:b w:val="false"/>
-          <w:bCs w:val="false"/>
-          <w:i w:val="false"/>
-          <w:iCs w:val="false"/>
-          <w:caps w:val="false"/>
-          <w:smallCaps w:val="false"/>
-          <w:spacing w:val="0"/>
-          <w:sz w:val="24"/>
-          <w:szCs w:val="24"/>
-          <w:shd w:fill="auto" w:val="clear"/>
-        </w:rPr>
-      </w:r>
-    </w:p>
-    <w:p>
-      <w:pPr>
-        <w:pStyle w:val="Normal"/>
-        <w:spacing w:lineRule="auto" w:line="360" w:before="0" w:after="0"/>
-        <w:ind w:firstLine="709"/>
-        <w:jc w:val="both"/>
-        <w:rPr>
-          <w:rFonts w:ascii="Times New Roman" w:hAnsi="Times New Roman" w:eastAsia="" w:cs="Times New Roman" w:eastAsiaTheme="majorEastAsia"/>
-          <w:b w:val="false"/>
-          <w:b w:val="false"/>
-          <w:bCs w:val="false"/>
-          <w:i w:val="false"/>
-          <w:i w:val="false"/>
-          <w:iCs w:val="false"/>
-          <w:caps w:val="false"/>
-          <w:smallCaps w:val="false"/>
-          <w:spacing w:val="0"/>
-          <w:sz w:val="24"/>
-          <w:szCs w:val="24"/>
-          <w:highlight w:val="none"/>
-          <w:shd w:fill="auto" w:val="clear"/>
-        </w:rPr>
-      </w:pPr>
-      <w:r>
-        <w:rPr>
-          <w:rFonts w:eastAsia="" w:cs="Times New Roman" w:eastAsiaTheme="majorEastAsia" w:ascii="Times New Roman" w:hAnsi="Times New Roman"/>
-          <w:b w:val="false"/>
-          <w:bCs w:val="false"/>
-          <w:i w:val="false"/>
-          <w:iCs w:val="false"/>
-          <w:caps w:val="false"/>
-          <w:smallCaps w:val="false"/>
-          <w:spacing w:val="0"/>
-          <w:sz w:val="24"/>
-          <w:szCs w:val="24"/>
-          <w:shd w:fill="auto" w:val="clear"/>
-        </w:rPr>
-      </w:r>
-    </w:p>
-    <w:p>
-      <w:pPr>
-        <w:pStyle w:val="Normal"/>
-        <w:spacing w:lineRule="auto" w:line="360" w:before="0" w:after="0"/>
-        <w:ind w:firstLine="709"/>
-        <w:jc w:val="both"/>
-        <w:rPr>
-          <w:rFonts w:ascii="Times New Roman" w:hAnsi="Times New Roman" w:eastAsia="" w:cs="Times New Roman" w:eastAsiaTheme="majorEastAsia"/>
-          <w:b w:val="false"/>
-          <w:b w:val="false"/>
-          <w:bCs w:val="false"/>
-          <w:i w:val="false"/>
-          <w:i w:val="false"/>
-          <w:iCs w:val="false"/>
-          <w:caps w:val="false"/>
-          <w:smallCaps w:val="false"/>
-          <w:spacing w:val="0"/>
-          <w:sz w:val="24"/>
-          <w:szCs w:val="24"/>
-          <w:highlight w:val="none"/>
-          <w:shd w:fill="auto" w:val="clear"/>
-        </w:rPr>
-      </w:pPr>
-      <w:r>
-        <w:rPr>
-          <w:rFonts w:eastAsia="" w:cs="Times New Roman" w:eastAsiaTheme="majorEastAsia" w:ascii="Times New Roman" w:hAnsi="Times New Roman"/>
-          <w:b w:val="false"/>
-          <w:bCs w:val="false"/>
-          <w:i w:val="false"/>
-          <w:iCs w:val="false"/>
-          <w:caps w:val="false"/>
-          <w:smallCaps w:val="false"/>
-          <w:spacing w:val="0"/>
-          <w:sz w:val="24"/>
-          <w:szCs w:val="24"/>
-          <w:shd w:fill="auto" w:val="clear"/>
-        </w:rPr>
-      </w:r>
-    </w:p>
-    <w:p>
-      <w:pPr>
-        <w:pStyle w:val="Normal"/>
-        <w:spacing w:lineRule="auto" w:line="360" w:before="0" w:after="0"/>
-        <w:ind w:firstLine="709"/>
-        <w:jc w:val="both"/>
-        <w:rPr>
-          <w:rFonts w:ascii="Times New Roman" w:hAnsi="Times New Roman" w:eastAsia="" w:cs="Times New Roman" w:eastAsiaTheme="majorEastAsia"/>
-          <w:b w:val="false"/>
-          <w:b w:val="false"/>
-          <w:bCs w:val="false"/>
-          <w:i w:val="false"/>
-          <w:i w:val="false"/>
-          <w:iCs w:val="false"/>
-          <w:caps w:val="false"/>
-          <w:smallCaps w:val="false"/>
-          <w:spacing w:val="0"/>
-          <w:sz w:val="24"/>
-          <w:szCs w:val="24"/>
-          <w:highlight w:val="none"/>
-          <w:shd w:fill="auto" w:val="clear"/>
-        </w:rPr>
-      </w:pPr>
-      <w:r>
-        <w:rPr>
-          <w:rFonts w:eastAsia="" w:cs="Times New Roman" w:eastAsiaTheme="majorEastAsia" w:ascii="Times New Roman" w:hAnsi="Times New Roman"/>
-          <w:b w:val="false"/>
-          <w:bCs w:val="false"/>
-          <w:i w:val="false"/>
-          <w:iCs w:val="false"/>
-          <w:caps w:val="false"/>
-          <w:smallCaps w:val="false"/>
-          <w:spacing w:val="0"/>
-          <w:sz w:val="24"/>
-          <w:szCs w:val="24"/>
-          <w:shd w:fill="auto" w:val="clear"/>
-        </w:rPr>
-      </w:r>
-    </w:p>
-    <w:p>
-      <w:pPr>
-        <w:pStyle w:val="Normal"/>
-        <w:spacing w:lineRule="auto" w:line="360" w:before="0" w:after="0"/>
-        <w:ind w:firstLine="709"/>
-        <w:jc w:val="both"/>
-        <w:rPr>
-          <w:rFonts w:ascii="Times New Roman" w:hAnsi="Times New Roman" w:eastAsia="" w:cs="Times New Roman" w:eastAsiaTheme="majorEastAsia"/>
-          <w:b w:val="false"/>
-          <w:b w:val="false"/>
-          <w:bCs w:val="false"/>
-          <w:i w:val="false"/>
-          <w:i w:val="false"/>
-          <w:iCs w:val="false"/>
-          <w:caps w:val="false"/>
-          <w:smallCaps w:val="false"/>
-          <w:spacing w:val="0"/>
-          <w:sz w:val="24"/>
-          <w:szCs w:val="24"/>
-          <w:highlight w:val="none"/>
-          <w:shd w:fill="auto" w:val="clear"/>
-        </w:rPr>
-      </w:pPr>
-      <w:r>
-        <w:rPr>
-          <w:rFonts w:eastAsia="" w:cs="Times New Roman" w:eastAsiaTheme="majorEastAsia" w:ascii="Times New Roman" w:hAnsi="Times New Roman"/>
-          <w:b w:val="false"/>
-          <w:bCs w:val="false"/>
-          <w:i w:val="false"/>
-          <w:iCs w:val="false"/>
-          <w:caps w:val="false"/>
-          <w:smallCaps w:val="false"/>
-          <w:spacing w:val="0"/>
-          <w:sz w:val="24"/>
-          <w:szCs w:val="24"/>
-          <w:shd w:fill="auto" w:val="clear"/>
-        </w:rPr>
-      </w:r>
-    </w:p>
-    <w:p>
-      <w:pPr>
-        <w:pStyle w:val="Normal"/>
-        <w:spacing w:lineRule="auto" w:line="360" w:before="0" w:after="0"/>
-        <w:ind w:firstLine="709"/>
-        <w:jc w:val="both"/>
-        <w:rPr>
-          <w:rFonts w:ascii="Times New Roman" w:hAnsi="Times New Roman" w:eastAsia="" w:cs="Times New Roman" w:eastAsiaTheme="majorEastAsia"/>
-          <w:b w:val="false"/>
-          <w:b w:val="false"/>
-          <w:bCs w:val="false"/>
-          <w:i w:val="false"/>
-          <w:i w:val="false"/>
-          <w:iCs w:val="false"/>
-          <w:caps w:val="false"/>
-          <w:smallCaps w:val="false"/>
-          <w:spacing w:val="0"/>
-          <w:sz w:val="24"/>
-          <w:szCs w:val="24"/>
-          <w:highlight w:val="none"/>
-          <w:shd w:fill="auto" w:val="clear"/>
-        </w:rPr>
-      </w:pPr>
-      <w:r>
-        <w:rPr>
-          <w:rFonts w:eastAsia="" w:cs="Times New Roman" w:eastAsiaTheme="majorEastAsia" w:ascii="Times New Roman" w:hAnsi="Times New Roman"/>
-          <w:b w:val="false"/>
-          <w:bCs w:val="false"/>
-          <w:i w:val="false"/>
-          <w:iCs w:val="false"/>
-          <w:caps w:val="false"/>
-          <w:smallCaps w:val="false"/>
-          <w:spacing w:val="0"/>
-          <w:sz w:val="24"/>
-          <w:szCs w:val="24"/>
-          <w:shd w:fill="auto" w:val="clear"/>
-        </w:rPr>
-      </w:r>
-    </w:p>
-    <w:p>
-      <w:pPr>
-        <w:pStyle w:val="Normal"/>
-        <w:spacing w:lineRule="auto" w:line="360" w:before="0" w:after="0"/>
-        <w:ind w:firstLine="709"/>
-        <w:jc w:val="both"/>
-        <w:rPr>
-          <w:rFonts w:ascii="Times New Roman" w:hAnsi="Times New Roman" w:eastAsia="" w:cs="Times New Roman" w:eastAsiaTheme="majorEastAsia"/>
-          <w:b w:val="false"/>
-          <w:b w:val="false"/>
-          <w:bCs w:val="false"/>
-          <w:i w:val="false"/>
-          <w:i w:val="false"/>
-          <w:iCs w:val="false"/>
-          <w:caps w:val="false"/>
-          <w:smallCaps w:val="false"/>
-          <w:spacing w:val="0"/>
-          <w:sz w:val="24"/>
-          <w:szCs w:val="24"/>
-          <w:highlight w:val="none"/>
-          <w:shd w:fill="auto" w:val="clear"/>
-        </w:rPr>
-      </w:pPr>
-      <w:r>
-        <w:rPr>
-          <w:rFonts w:eastAsia="" w:cs="Times New Roman" w:eastAsiaTheme="majorEastAsia" w:ascii="Times New Roman" w:hAnsi="Times New Roman"/>
-          <w:b w:val="false"/>
-          <w:bCs w:val="false"/>
-          <w:i w:val="false"/>
-          <w:iCs w:val="false"/>
-          <w:caps w:val="false"/>
-          <w:smallCaps w:val="false"/>
-          <w:spacing w:val="0"/>
-          <w:sz w:val="24"/>
-          <w:szCs w:val="24"/>
-          <w:shd w:fill="auto" w:val="clear"/>
-        </w:rPr>
-      </w:r>
-    </w:p>
-    <w:p>
-      <w:pPr>
-        <w:pStyle w:val="Normal"/>
-        <w:spacing w:lineRule="auto" w:line="360" w:before="0" w:after="0"/>
-        <w:ind w:firstLine="709"/>
-        <w:jc w:val="both"/>
-        <w:rPr>
-          <w:rFonts w:ascii="Times New Roman" w:hAnsi="Times New Roman" w:eastAsia="" w:cs="Times New Roman" w:eastAsiaTheme="majorEastAsia"/>
-          <w:b w:val="false"/>
-          <w:b w:val="false"/>
-          <w:bCs w:val="false"/>
-          <w:i w:val="false"/>
-          <w:i w:val="false"/>
-          <w:iCs w:val="false"/>
-          <w:caps w:val="false"/>
-          <w:smallCaps w:val="false"/>
-          <w:spacing w:val="0"/>
-          <w:sz w:val="24"/>
-          <w:szCs w:val="24"/>
-          <w:highlight w:val="none"/>
-          <w:shd w:fill="auto" w:val="clear"/>
-        </w:rPr>
-      </w:pPr>
-      <w:r>
-        <w:rPr>
-          <w:rFonts w:eastAsia="" w:cs="Times New Roman" w:eastAsiaTheme="majorEastAsia" w:ascii="Times New Roman" w:hAnsi="Times New Roman"/>
-          <w:b w:val="false"/>
-          <w:bCs w:val="false"/>
-          <w:i w:val="false"/>
-          <w:iCs w:val="false"/>
-          <w:caps w:val="false"/>
-          <w:smallCaps w:val="false"/>
-          <w:spacing w:val="0"/>
-          <w:sz w:val="24"/>
-          <w:szCs w:val="24"/>
-          <w:shd w:fill="auto" w:val="clear"/>
-        </w:rPr>
-      </w:r>
-    </w:p>
-    <w:p>
-      <w:pPr>
-        <w:pStyle w:val="Normal"/>
-        <w:spacing w:lineRule="auto" w:line="360" w:before="0" w:after="0"/>
-        <w:ind w:firstLine="709"/>
-        <w:jc w:val="both"/>
-        <w:rPr>
-          <w:rFonts w:ascii="Times New Roman" w:hAnsi="Times New Roman" w:eastAsia="" w:cs="Times New Roman" w:eastAsiaTheme="majorEastAsia"/>
-          <w:b w:val="false"/>
-          <w:b w:val="false"/>
-          <w:bCs w:val="false"/>
-          <w:i w:val="false"/>
-          <w:i w:val="false"/>
-          <w:iCs w:val="false"/>
-          <w:caps w:val="false"/>
-          <w:smallCaps w:val="false"/>
-          <w:spacing w:val="0"/>
-          <w:sz w:val="24"/>
-          <w:szCs w:val="24"/>
-          <w:highlight w:val="none"/>
-          <w:shd w:fill="auto" w:val="clear"/>
-        </w:rPr>
-      </w:pPr>
-      <w:r>
-        <w:rPr>
-          <w:rFonts w:eastAsia="" w:cs="Times New Roman" w:eastAsiaTheme="majorEastAsia" w:ascii="Times New Roman" w:hAnsi="Times New Roman"/>
-          <w:b w:val="false"/>
-          <w:bCs w:val="false"/>
-          <w:i w:val="false"/>
-          <w:iCs w:val="false"/>
-          <w:caps w:val="false"/>
-          <w:smallCaps w:val="false"/>
-          <w:spacing w:val="0"/>
-          <w:sz w:val="24"/>
-          <w:szCs w:val="24"/>
-          <w:shd w:fill="auto" w:val="clear"/>
-        </w:rPr>
-      </w:r>
-    </w:p>
-    <w:p>
-      <w:pPr>
-        <w:pStyle w:val="Normal"/>
-        <w:spacing w:lineRule="auto" w:line="360" w:before="0" w:after="0"/>
-        <w:ind w:firstLine="709"/>
-        <w:jc w:val="both"/>
-        <w:rPr>
-          <w:rFonts w:ascii="Times New Roman" w:hAnsi="Times New Roman" w:eastAsia="" w:cs="Times New Roman" w:eastAsiaTheme="majorEastAsia"/>
-          <w:b w:val="false"/>
-          <w:b w:val="false"/>
-          <w:bCs w:val="false"/>
-          <w:i w:val="false"/>
-          <w:i w:val="false"/>
-          <w:iCs w:val="false"/>
-          <w:caps w:val="false"/>
-          <w:smallCaps w:val="false"/>
-          <w:spacing w:val="0"/>
-          <w:sz w:val="24"/>
-          <w:szCs w:val="24"/>
-          <w:highlight w:val="none"/>
-          <w:shd w:fill="auto" w:val="clear"/>
-        </w:rPr>
-      </w:pPr>
-      <w:r>
-        <w:rPr>
-          <w:rFonts w:eastAsia="" w:cs="Times New Roman" w:eastAsiaTheme="majorEastAsia" w:ascii="Times New Roman" w:hAnsi="Times New Roman"/>
-          <w:b w:val="false"/>
-          <w:bCs w:val="false"/>
-          <w:i w:val="false"/>
-          <w:iCs w:val="false"/>
-          <w:caps w:val="false"/>
-          <w:smallCaps w:val="false"/>
-          <w:spacing w:val="0"/>
-          <w:sz w:val="24"/>
-          <w:szCs w:val="24"/>
-          <w:shd w:fill="auto" w:val="clear"/>
-        </w:rPr>
-      </w:r>
-    </w:p>
-    <w:p>
-      <w:pPr>
-        <w:pStyle w:val="Normal"/>
-        <w:spacing w:lineRule="auto" w:line="360" w:before="0" w:after="0"/>
-        <w:ind w:firstLine="709"/>
-        <w:jc w:val="both"/>
-        <w:rPr>
-          <w:rFonts w:ascii="Times New Roman" w:hAnsi="Times New Roman" w:eastAsia="" w:cs="Times New Roman" w:eastAsiaTheme="majorEastAsia"/>
-          <w:b w:val="false"/>
-          <w:b w:val="false"/>
-          <w:bCs w:val="false"/>
-          <w:i w:val="false"/>
-          <w:i w:val="false"/>
-          <w:iCs w:val="false"/>
-          <w:caps w:val="false"/>
-          <w:smallCaps w:val="false"/>
-          <w:spacing w:val="0"/>
-          <w:sz w:val="24"/>
-          <w:szCs w:val="24"/>
-          <w:highlight w:val="none"/>
-          <w:shd w:fill="auto" w:val="clear"/>
-        </w:rPr>
-      </w:pPr>
-      <w:r>
-        <w:rPr>
-          <w:rFonts w:eastAsia="" w:cs="Times New Roman" w:eastAsiaTheme="majorEastAsia" w:ascii="Times New Roman" w:hAnsi="Times New Roman"/>
-          <w:b w:val="false"/>
-          <w:bCs w:val="false"/>
-          <w:i w:val="false"/>
-          <w:iCs w:val="false"/>
-          <w:caps w:val="false"/>
-          <w:smallCaps w:val="false"/>
-          <w:spacing w:val="0"/>
-          <w:sz w:val="24"/>
-          <w:szCs w:val="24"/>
-          <w:shd w:fill="auto" w:val="clear"/>
-        </w:rPr>
-      </w:r>
-    </w:p>
-    <w:p>
-      <w:pPr>
-        <w:pStyle w:val="Normal"/>
-        <w:spacing w:lineRule="auto" w:line="360" w:before="0" w:after="0"/>
-        <w:ind w:firstLine="709"/>
-        <w:jc w:val="both"/>
-        <w:rPr>
-          <w:rFonts w:ascii="Times New Roman" w:hAnsi="Times New Roman" w:eastAsia="" w:cs="Times New Roman" w:eastAsiaTheme="majorEastAsia"/>
-          <w:b w:val="false"/>
-          <w:b w:val="false"/>
-          <w:bCs w:val="false"/>
-          <w:i w:val="false"/>
-          <w:i w:val="false"/>
-          <w:iCs w:val="false"/>
-          <w:caps w:val="false"/>
-          <w:smallCaps w:val="false"/>
-          <w:spacing w:val="0"/>
-          <w:sz w:val="24"/>
-          <w:szCs w:val="24"/>
-          <w:highlight w:val="none"/>
-          <w:shd w:fill="auto" w:val="clear"/>
-        </w:rPr>
-      </w:pPr>
-      <w:r>
-        <w:rPr>
-          <w:rFonts w:eastAsia="" w:cs="Times New Roman" w:eastAsiaTheme="majorEastAsia" w:ascii="Times New Roman" w:hAnsi="Times New Roman"/>
-          <w:b w:val="false"/>
-          <w:bCs w:val="false"/>
-          <w:i w:val="false"/>
-          <w:iCs w:val="false"/>
-          <w:caps w:val="false"/>
-          <w:smallCaps w:val="false"/>
-          <w:spacing w:val="0"/>
-          <w:sz w:val="24"/>
-          <w:szCs w:val="24"/>
-          <w:shd w:fill="auto" w:val="clear"/>
-        </w:rPr>
-      </w:r>
-      <w:r>
-        <w:br w:type="page"/>
       </w:r>
     </w:p>
     <w:p>
@@ -11090,7 +10419,7 @@
     </w:p>
     <w:sdt>
       <w:sdtPr>
-        <w:id w:val="2051566367"/>
+        <w:id w:val="1747562190"/>
         <w:placeholder>
           <w:docPart w:val="54A37587FBD54183BABF67F21F798470"/>
         </w:placeholder>
@@ -11230,11 +10559,159 @@
             <w:t>ГОСТ 34-13-2015 Информационная технология. Криптографическая защита информации. Режимы работы блочных шифров – М: Стандартинформ, 2015 . – 42  с.</w:t>
           </w:r>
         </w:p>
+        <w:p>
+          <w:pPr>
+            <w:pStyle w:val="Normal"/>
+            <w:widowControl w:val="false"/>
+            <w:spacing w:lineRule="auto" w:line="360" w:before="0" w:after="0"/>
+            <w:ind w:firstLine="709"/>
+            <w:jc w:val="both"/>
+            <w:rPr>
+              <w:rFonts w:ascii="Times New Roman" w:hAnsi="Times New Roman" w:eastAsia="Times New Roman" w:cs="Times New Roman"/>
+              <w:sz w:val="24"/>
+              <w:szCs w:val="20"/>
+              <w:lang w:eastAsia="ru-RU"/>
+            </w:rPr>
+          </w:pPr>
+          <w:r>
+            <w:rPr>
+              <w:rFonts w:eastAsia="Calibri" w:cs="" w:cstheme="minorBidi" w:eastAsiaTheme="minorHAnsi"/>
+              <w:bCs/>
+              <w:color w:val="auto"/>
+              <w:kern w:val="0"/>
+              <w:sz w:val="22"/>
+              <w:szCs w:val="22"/>
+              <w:lang w:val="ru-RU" w:eastAsia="en-US" w:bidi="ar-SA"/>
+            </w:rPr>
+            <w:t xml:space="preserve">3. Исходный код использованный программы — URL: </w:t>
+          </w:r>
+          <w:hyperlink r:id="rId5">
+            <w:r>
+              <w:rPr>
+                <w:rStyle w:val="InternetLink"/>
+                <w:rFonts w:eastAsia="Calibri" w:cs=""/>
+                <w:b w:val="false"/>
+                <w:bCs/>
+                <w:i w:val="false"/>
+                <w:caps w:val="false"/>
+                <w:smallCaps w:val="false"/>
+                <w:color w:val="0000FF" w:themeColor="hyperlink"/>
+                <w:spacing w:val="0"/>
+                <w:kern w:val="0"/>
+                <w:sz w:val="22"/>
+                <w:szCs w:val="22"/>
+                <w:u w:val="single"/>
+                <w:lang w:val="ru-RU" w:eastAsia="en-US" w:bidi="ar-SA"/>
+              </w:rPr>
+              <w:t>https://github.com/Djoongaar/cricket/blob/master/cricket.py</w:t>
+            </w:r>
+          </w:hyperlink>
+        </w:p>
+        <w:p>
+          <w:pPr>
+            <w:pStyle w:val="Normal"/>
+            <w:widowControl w:val="false"/>
+            <w:spacing w:lineRule="auto" w:line="360" w:before="0" w:after="0"/>
+            <w:ind w:firstLine="709"/>
+            <w:jc w:val="both"/>
+            <w:rPr>
+              <w:rFonts w:ascii="Calibri" w:hAnsi="Calibri" w:eastAsia="Calibri" w:cs="" w:asciiTheme="minorHAnsi" w:cstheme="minorBidi" w:eastAsiaTheme="minorHAnsi" w:hAnsiTheme="minorHAnsi"/>
+              <w:color w:val="auto"/>
+              <w:kern w:val="0"/>
+              <w:sz w:val="22"/>
+              <w:szCs w:val="22"/>
+              <w:lang w:val="ru-RU" w:eastAsia="en-US" w:bidi="ar-SA"/>
+            </w:rPr>
+          </w:pPr>
+          <w:r>
+            <w:rPr>
+              <w:rFonts w:eastAsia="Calibri" w:cs="" w:cstheme="minorBidi" w:eastAsiaTheme="minorHAnsi"/>
+              <w:b w:val="false"/>
+              <w:bCs/>
+              <w:i w:val="false"/>
+              <w:caps w:val="false"/>
+              <w:smallCaps w:val="false"/>
+              <w:color w:val="auto"/>
+              <w:spacing w:val="0"/>
+              <w:kern w:val="0"/>
+              <w:sz w:val="22"/>
+              <w:szCs w:val="22"/>
+              <w:lang w:val="ru-RU" w:eastAsia="en-US" w:bidi="ar-SA"/>
+            </w:rPr>
+            <w:t>4. Е.А. Ищукова, Р.А. Кошуцкий, Л.К. Бабенко. Разработка и реализация высокоскоростного шифрования данных с использованием алгоритма Кузнечик. - Ростов-на-Дону: Южный федеральный Университет, 2015. - 25 с.</w:t>
+          </w:r>
+        </w:p>
+        <w:p>
+          <w:pPr>
+            <w:pStyle w:val="Normal"/>
+            <w:widowControl w:val="false"/>
+            <w:spacing w:lineRule="auto" w:line="360" w:before="0" w:after="0"/>
+            <w:ind w:firstLine="709"/>
+            <w:jc w:val="both"/>
+            <w:rPr/>
+          </w:pPr>
+          <w:r>
+            <w:rPr>
+              <w:rFonts w:eastAsia="Calibri" w:cs="" w:cstheme="minorBidi" w:eastAsiaTheme="minorHAnsi"/>
+              <w:b w:val="false"/>
+              <w:bCs/>
+              <w:i w:val="false"/>
+              <w:caps w:val="false"/>
+              <w:smallCaps w:val="false"/>
+              <w:color w:val="auto"/>
+              <w:spacing w:val="0"/>
+              <w:kern w:val="0"/>
+              <w:sz w:val="22"/>
+              <w:szCs w:val="22"/>
+              <w:lang w:val="ru-RU" w:eastAsia="en-US" w:bidi="ar-SA"/>
+            </w:rPr>
+            <w:t xml:space="preserve">5. В. Рудской. Российские криптографические стандарты: функции хэширования, блочные шифры и режимы их работы [Электронный курс]. - URL: </w:t>
+          </w:r>
+          <w:r>
+            <w:rPr>
+              <w:rStyle w:val="InternetLink"/>
+              <w:rFonts w:eastAsia="Calibri" w:cs=""/>
+              <w:b w:val="false"/>
+              <w:bCs/>
+              <w:i w:val="false"/>
+              <w:caps w:val="false"/>
+              <w:smallCaps w:val="false"/>
+              <w:spacing w:val="0"/>
+              <w:kern w:val="0"/>
+              <w:sz w:val="22"/>
+              <w:szCs w:val="22"/>
+              <w:lang w:val="ru-RU" w:eastAsia="en-US" w:bidi="ar-SA"/>
+            </w:rPr>
+            <w:t>https://events.yandex.ru/lib/talks</w:t>
+          </w:r>
+        </w:p>
+        <w:p>
+          <w:pPr>
+            <w:pStyle w:val="Normal"/>
+            <w:widowControl w:val="false"/>
+            <w:spacing w:lineRule="auto" w:line="360" w:before="0" w:after="0"/>
+            <w:ind w:firstLine="709"/>
+            <w:jc w:val="both"/>
+            <w:rPr>
+              <w:b w:val="false"/>
+              <w:b w:val="false"/>
+              <w:bCs/>
+              <w:i w:val="false"/>
+              <w:i w:val="false"/>
+              <w:caps w:val="false"/>
+              <w:smallCaps w:val="false"/>
+              <w:spacing w:val="0"/>
+            </w:rPr>
+          </w:pPr>
+          <w:r>
+            <w:rPr/>
+          </w:r>
+        </w:p>
       </w:sdtContent>
     </w:sdt>
     <w:sectPr>
-      <w:footerReference w:type="default" r:id="rId2"/>
-      <w:footerReference w:type="first" r:id="rId3"/>
+      <w:footerReference w:type="default" r:id="rId6"/>
+      <w:footerReference w:type="first" r:id="rId7"/>
       <w:type w:val="nextPage"/>
       <w:pgSz w:w="11906" w:h="16838"/>
       <w:pgMar w:left="1701" w:right="850" w:gutter="0" w:header="0" w:top="1134" w:footer="708" w:bottom="1134"/>
@@ -11256,7 +10733,7 @@
         <w:docPartGallery w:val="Page Numbers (Bottom of Page)"/>
         <w:docPartUnique w:val="true"/>
       </w:docPartObj>
-      <w:id w:val="1779997800"/>
+      <w:id w:val="1749144816"/>
     </w:sdtPr>
     <w:sdtContent>
       <w:p>
@@ -12669,7 +12146,6 @@
   </w:style>
   <w:style w:type="character" w:styleId="FootnoteCharacters">
     <w:name w:val="Footnote Characters"/>
-    <w:basedOn w:val="DefaultParagraphFont"/>
     <w:qFormat/>
     <w:rsid w:val="00b04373"/>
     <w:rPr>
@@ -12677,7 +12153,7 @@
     </w:rPr>
   </w:style>
   <w:style w:type="character" w:styleId="FootnoteAnchor">
-    <w:name w:val="Footnote Anchor"/>
+    <w:name w:val="Footnote Reference"/>
     <w:rPr>
       <w:vertAlign w:val="superscript"/>
     </w:rPr>
@@ -12827,8 +12303,8 @@
     <w:qFormat/>
     <w:rPr/>
   </w:style>
-  <w:style w:type="character" w:styleId="StrongEmphasis">
-    <w:name w:val="Strong Emphasis"/>
+  <w:style w:type="character" w:styleId="Strong">
+    <w:name w:val="Strong"/>
     <w:qFormat/>
     <w:rPr>
       <w:b/>

</xml_diff>